<commit_message>
Change the default final name to foo.jar
</commit_message>
<xml_diff>
--- a/Maven_note.docx
+++ b/Maven_note.docx
@@ -102,60 +102,24 @@
           <w:szCs w:val="28"/>
           <w:lang w:eastAsia="zh-CN"/>
         </w:rPr>
-        <w:t xml:space="preserve">step 1:  </w:t>
-      </w:r>
-      <w:proofErr w:type="spellStart"/>
-      <w:r>
-        <w:rPr>
-          <w:sz w:val="28"/>
-          <w:szCs w:val="28"/>
-          <w:lang w:eastAsia="zh-CN"/>
-        </w:rPr>
-        <w:t>mvn</w:t>
-      </w:r>
-      <w:proofErr w:type="spellEnd"/>
-      <w:r>
-        <w:rPr>
-          <w:sz w:val="28"/>
-          <w:szCs w:val="28"/>
-          <w:lang w:eastAsia="zh-CN"/>
-        </w:rPr>
-        <w:t xml:space="preserve"> clean</w:t>
-      </w:r>
-    </w:p>
-    <w:p>
-      <w:pPr>
-        <w:rPr>
-          <w:sz w:val="28"/>
-          <w:szCs w:val="28"/>
-          <w:lang w:eastAsia="zh-CN"/>
-        </w:rPr>
-      </w:pPr>
-      <w:r>
-        <w:rPr>
-          <w:sz w:val="28"/>
-          <w:szCs w:val="28"/>
-          <w:lang w:eastAsia="zh-CN"/>
-        </w:rPr>
-        <w:t xml:space="preserve">step 2:  </w:t>
-      </w:r>
-      <w:proofErr w:type="spellStart"/>
-      <w:r>
-        <w:rPr>
-          <w:sz w:val="28"/>
-          <w:szCs w:val="28"/>
-          <w:lang w:eastAsia="zh-CN"/>
-        </w:rPr>
-        <w:t>mvn</w:t>
-      </w:r>
-      <w:proofErr w:type="spellEnd"/>
-      <w:r>
-        <w:rPr>
-          <w:sz w:val="28"/>
-          <w:szCs w:val="28"/>
-          <w:lang w:eastAsia="zh-CN"/>
-        </w:rPr>
-        <w:t xml:space="preserve"> compile </w:t>
+        <w:t>step 1:  mvn clean</w:t>
+      </w:r>
+    </w:p>
+    <w:p>
+      <w:pPr>
+        <w:rPr>
+          <w:sz w:val="28"/>
+          <w:szCs w:val="28"/>
+          <w:lang w:eastAsia="zh-CN"/>
+        </w:rPr>
+      </w:pPr>
+      <w:r>
+        <w:rPr>
+          <w:sz w:val="28"/>
+          <w:szCs w:val="28"/>
+          <w:lang w:eastAsia="zh-CN"/>
+        </w:rPr>
+        <w:t xml:space="preserve">step 2:  mvn compile </w:t>
       </w:r>
     </w:p>
     <w:p>
@@ -267,25 +231,7 @@
           <w:szCs w:val="28"/>
           <w:lang w:eastAsia="zh-CN"/>
         </w:rPr>
-        <w:t xml:space="preserve">Step 3: </w:t>
-      </w:r>
-      <w:proofErr w:type="spellStart"/>
-      <w:r>
-        <w:rPr>
-          <w:sz w:val="28"/>
-          <w:szCs w:val="28"/>
-          <w:lang w:eastAsia="zh-CN"/>
-        </w:rPr>
-        <w:t>mvn</w:t>
-      </w:r>
-      <w:proofErr w:type="spellEnd"/>
-      <w:r>
-        <w:rPr>
-          <w:sz w:val="28"/>
-          <w:szCs w:val="28"/>
-          <w:lang w:eastAsia="zh-CN"/>
-        </w:rPr>
-        <w:t xml:space="preserve"> package  </w:t>
+        <w:t xml:space="preserve">Step 3: mvn package  </w:t>
       </w:r>
     </w:p>
     <w:p>
@@ -461,6 +407,74 @@
           <w:lang w:eastAsia="zh-CN"/>
         </w:rPr>
       </w:pPr>
+      <w:r>
+        <w:rPr>
+          <w:sz w:val="28"/>
+          <w:szCs w:val="28"/>
+          <w:lang w:eastAsia="zh-CN"/>
+        </w:rPr>
+        <w:t>mvn install command:</w:t>
+      </w:r>
+    </w:p>
+    <w:p>
+      <w:pPr>
+        <w:rPr>
+          <w:sz w:val="28"/>
+          <w:szCs w:val="28"/>
+          <w:lang w:eastAsia="zh-CN"/>
+        </w:rPr>
+      </w:pPr>
+    </w:p>
+    <w:p>
+      <w:pPr>
+        <w:rPr>
+          <w:sz w:val="28"/>
+          <w:szCs w:val="28"/>
+          <w:lang w:eastAsia="zh-CN"/>
+        </w:rPr>
+      </w:pPr>
+      <w:r>
+        <w:rPr>
+          <w:sz w:val="28"/>
+          <w:szCs w:val="28"/>
+          <w:lang w:eastAsia="zh-CN"/>
+        </w:rPr>
+        <w:drawing>
+          <wp:inline distT="0" distB="0" distL="0" distR="0" wp14:anchorId="2D9068A3" wp14:editId="64559D6F">
+            <wp:extent cx="6053178" cy="1971163"/>
+            <wp:effectExtent l="0" t="0" r="0" b="10160"/>
+            <wp:docPr id="4" name="Picture 4"/>
+            <wp:cNvGraphicFramePr>
+              <a:graphicFrameLocks xmlns:a="http://schemas.openxmlformats.org/drawingml/2006/main" noChangeAspect="1"/>
+            </wp:cNvGraphicFramePr>
+            <a:graphic xmlns:a="http://schemas.openxmlformats.org/drawingml/2006/main">
+              <a:graphicData uri="http://schemas.openxmlformats.org/drawingml/2006/picture">
+                <pic:pic xmlns:pic="http://schemas.openxmlformats.org/drawingml/2006/picture">
+                  <pic:nvPicPr>
+                    <pic:cNvPr id="1" name=""/>
+                    <pic:cNvPicPr/>
+                  </pic:nvPicPr>
+                  <pic:blipFill>
+                    <a:blip r:embed="rId7"/>
+                    <a:stretch>
+                      <a:fillRect/>
+                    </a:stretch>
+                  </pic:blipFill>
+                  <pic:spPr>
+                    <a:xfrm>
+                      <a:off x="0" y="0"/>
+                      <a:ext cx="6063426" cy="1974500"/>
+                    </a:xfrm>
+                    <a:prstGeom prst="rect">
+                      <a:avLst/>
+                    </a:prstGeom>
+                  </pic:spPr>
+                </pic:pic>
+              </a:graphicData>
+            </a:graphic>
+          </wp:inline>
+        </w:drawing>
+      </w:r>
     </w:p>
     <w:p>
       <w:pPr>
@@ -477,6 +491,66 @@
           <w:lang w:eastAsia="zh-CN"/>
         </w:rPr>
         <w:t xml:space="preserve">  </w:t>
+      </w:r>
+    </w:p>
+    <w:p>
+      <w:pPr>
+        <w:rPr>
+          <w:sz w:val="28"/>
+          <w:szCs w:val="28"/>
+          <w:lang w:eastAsia="zh-CN"/>
+        </w:rPr>
+      </w:pPr>
+    </w:p>
+    <w:p>
+      <w:pPr>
+        <w:rPr>
+          <w:sz w:val="28"/>
+          <w:szCs w:val="28"/>
+          <w:lang w:eastAsia="zh-CN"/>
+        </w:rPr>
+      </w:pPr>
+      <w:r>
+        <w:rPr>
+          <w:sz w:val="28"/>
+          <w:szCs w:val="28"/>
+          <w:lang w:eastAsia="zh-CN"/>
+        </w:rPr>
+        <w:t xml:space="preserve">How to change </w:t>
+      </w:r>
+      <w:r>
+        <w:rPr>
+          <w:sz w:val="28"/>
+          <w:szCs w:val="28"/>
+          <w:lang w:eastAsia="zh-CN"/>
+        </w:rPr>
+        <w:t>the default value in maven? --- mvn build</w:t>
+      </w:r>
+    </w:p>
+    <w:p>
+      <w:pPr>
+        <w:rPr>
+          <w:sz w:val="28"/>
+          <w:szCs w:val="28"/>
+          <w:lang w:eastAsia="zh-CN"/>
+        </w:rPr>
+      </w:pPr>
+    </w:p>
+    <w:p>
+      <w:pPr>
+        <w:rPr>
+          <w:sz w:val="28"/>
+          <w:szCs w:val="28"/>
+          <w:lang w:eastAsia="zh-CN"/>
+        </w:rPr>
+      </w:pPr>
+      <w:r>
+        <w:rPr>
+          <w:sz w:val="28"/>
+          <w:szCs w:val="28"/>
+          <w:lang w:eastAsia="zh-CN"/>
+        </w:rPr>
+        <w:t>The default folder is:  ~/.m2/repository</w:t>
       </w:r>
       <w:bookmarkStart w:id="0" w:name="_GoBack"/>
       <w:bookmarkEnd w:id="0"/>

</xml_diff>

<commit_message>
Scope: Compile, Provided, Runtime, Test, System, and Import
</commit_message>
<xml_diff>
--- a/Maven_note.docx
+++ b/Maven_note.docx
@@ -102,24 +102,60 @@
           <w:szCs w:val="28"/>
           <w:lang w:eastAsia="zh-CN"/>
         </w:rPr>
-        <w:t>step 1:  mvn clean</w:t>
-      </w:r>
-    </w:p>
-    <w:p>
-      <w:pPr>
-        <w:rPr>
-          <w:sz w:val="28"/>
-          <w:szCs w:val="28"/>
-          <w:lang w:eastAsia="zh-CN"/>
-        </w:rPr>
-      </w:pPr>
-      <w:r>
-        <w:rPr>
-          <w:sz w:val="28"/>
-          <w:szCs w:val="28"/>
-          <w:lang w:eastAsia="zh-CN"/>
-        </w:rPr>
-        <w:t xml:space="preserve">step 2:  mvn compile </w:t>
+        <w:t xml:space="preserve">step 1:  </w:t>
+      </w:r>
+      <w:proofErr w:type="spellStart"/>
+      <w:r>
+        <w:rPr>
+          <w:sz w:val="28"/>
+          <w:szCs w:val="28"/>
+          <w:lang w:eastAsia="zh-CN"/>
+        </w:rPr>
+        <w:t>mvn</w:t>
+      </w:r>
+      <w:proofErr w:type="spellEnd"/>
+      <w:r>
+        <w:rPr>
+          <w:sz w:val="28"/>
+          <w:szCs w:val="28"/>
+          <w:lang w:eastAsia="zh-CN"/>
+        </w:rPr>
+        <w:t xml:space="preserve"> clean</w:t>
+      </w:r>
+    </w:p>
+    <w:p>
+      <w:pPr>
+        <w:rPr>
+          <w:sz w:val="28"/>
+          <w:szCs w:val="28"/>
+          <w:lang w:eastAsia="zh-CN"/>
+        </w:rPr>
+      </w:pPr>
+      <w:r>
+        <w:rPr>
+          <w:sz w:val="28"/>
+          <w:szCs w:val="28"/>
+          <w:lang w:eastAsia="zh-CN"/>
+        </w:rPr>
+        <w:t xml:space="preserve">step 2:  </w:t>
+      </w:r>
+      <w:proofErr w:type="spellStart"/>
+      <w:r>
+        <w:rPr>
+          <w:sz w:val="28"/>
+          <w:szCs w:val="28"/>
+          <w:lang w:eastAsia="zh-CN"/>
+        </w:rPr>
+        <w:t>mvn</w:t>
+      </w:r>
+      <w:proofErr w:type="spellEnd"/>
+      <w:r>
+        <w:rPr>
+          <w:sz w:val="28"/>
+          <w:szCs w:val="28"/>
+          <w:lang w:eastAsia="zh-CN"/>
+        </w:rPr>
+        <w:t xml:space="preserve"> compile </w:t>
       </w:r>
     </w:p>
     <w:p>
@@ -231,7 +267,25 @@
           <w:szCs w:val="28"/>
           <w:lang w:eastAsia="zh-CN"/>
         </w:rPr>
-        <w:t xml:space="preserve">Step 3: mvn package  </w:t>
+        <w:t xml:space="preserve">Step 3: </w:t>
+      </w:r>
+      <w:proofErr w:type="spellStart"/>
+      <w:r>
+        <w:rPr>
+          <w:sz w:val="28"/>
+          <w:szCs w:val="28"/>
+          <w:lang w:eastAsia="zh-CN"/>
+        </w:rPr>
+        <w:t>mvn</w:t>
+      </w:r>
+      <w:proofErr w:type="spellEnd"/>
+      <w:r>
+        <w:rPr>
+          <w:sz w:val="28"/>
+          <w:szCs w:val="28"/>
+          <w:lang w:eastAsia="zh-CN"/>
+        </w:rPr>
+        <w:t xml:space="preserve"> package  </w:t>
       </w:r>
     </w:p>
     <w:p>
@@ -407,13 +461,23 @@
           <w:lang w:eastAsia="zh-CN"/>
         </w:rPr>
       </w:pPr>
-      <w:r>
-        <w:rPr>
-          <w:sz w:val="28"/>
-          <w:szCs w:val="28"/>
-          <w:lang w:eastAsia="zh-CN"/>
-        </w:rPr>
-        <w:t>mvn install command:</w:t>
+      <w:proofErr w:type="spellStart"/>
+      <w:r>
+        <w:rPr>
+          <w:sz w:val="28"/>
+          <w:szCs w:val="28"/>
+          <w:lang w:eastAsia="zh-CN"/>
+        </w:rPr>
+        <w:t>mvn</w:t>
+      </w:r>
+      <w:proofErr w:type="spellEnd"/>
+      <w:r>
+        <w:rPr>
+          <w:sz w:val="28"/>
+          <w:szCs w:val="28"/>
+          <w:lang w:eastAsia="zh-CN"/>
+        </w:rPr>
+        <w:t xml:space="preserve"> install command:</w:t>
       </w:r>
     </w:p>
     <w:p>
@@ -524,21 +588,40 @@
           <w:szCs w:val="28"/>
           <w:lang w:eastAsia="zh-CN"/>
         </w:rPr>
-        <w:t>the default value in maven? --- mvn build</w:t>
-      </w:r>
-    </w:p>
-    <w:p>
-      <w:pPr>
-        <w:rPr>
-          <w:sz w:val="28"/>
-          <w:szCs w:val="28"/>
-          <w:lang w:eastAsia="zh-CN"/>
-        </w:rPr>
-      </w:pPr>
-    </w:p>
-    <w:p>
-      <w:pPr>
-        <w:rPr>
+        <w:t xml:space="preserve">the default value in maven? --- </w:t>
+      </w:r>
+      <w:proofErr w:type="spellStart"/>
+      <w:r>
+        <w:rPr>
+          <w:sz w:val="28"/>
+          <w:szCs w:val="28"/>
+          <w:lang w:eastAsia="zh-CN"/>
+        </w:rPr>
+        <w:t>mvn</w:t>
+      </w:r>
+      <w:proofErr w:type="spellEnd"/>
+      <w:r>
+        <w:rPr>
+          <w:sz w:val="28"/>
+          <w:szCs w:val="28"/>
+          <w:lang w:eastAsia="zh-CN"/>
+        </w:rPr>
+        <w:t xml:space="preserve"> build</w:t>
+      </w:r>
+    </w:p>
+    <w:p>
+      <w:pPr>
+        <w:rPr>
+          <w:sz w:val="28"/>
+          <w:szCs w:val="28"/>
+          <w:lang w:eastAsia="zh-CN"/>
+        </w:rPr>
+      </w:pPr>
+    </w:p>
+    <w:p>
+      <w:pPr>
+        <w:rPr>
+          <w:rFonts w:hint="eastAsia"/>
           <w:sz w:val="28"/>
           <w:szCs w:val="28"/>
           <w:lang w:eastAsia="zh-CN"/>
@@ -551,9 +634,232 @@
           <w:lang w:eastAsia="zh-CN"/>
         </w:rPr>
         <w:t>The default folder is:  ~/.m2/repository</w:t>
+      </w:r>
+    </w:p>
+    <w:p>
+      <w:pPr>
+        <w:rPr>
+          <w:rFonts w:hint="eastAsia"/>
+          <w:sz w:val="40"/>
+          <w:szCs w:val="40"/>
+          <w:lang w:eastAsia="zh-CN"/>
+        </w:rPr>
+      </w:pPr>
+    </w:p>
+    <w:p>
+      <w:pPr>
+        <w:rPr>
+          <w:rFonts w:hint="eastAsia"/>
+          <w:sz w:val="40"/>
+          <w:szCs w:val="40"/>
+          <w:lang w:eastAsia="zh-CN"/>
+        </w:rPr>
+      </w:pPr>
+      <w:r>
+        <w:rPr>
+          <w:rFonts w:hint="eastAsia"/>
+          <w:sz w:val="40"/>
+          <w:szCs w:val="40"/>
+          <w:lang w:eastAsia="zh-CN"/>
+        </w:rPr>
+        <w:t>Scope</w:t>
+      </w:r>
+      <w:r>
+        <w:rPr>
+          <w:rFonts w:hint="eastAsia"/>
+          <w:sz w:val="40"/>
+          <w:szCs w:val="40"/>
+          <w:lang w:eastAsia="zh-CN"/>
+        </w:rPr>
+        <w:t>：</w:t>
+      </w:r>
+    </w:p>
+    <w:p>
+      <w:pPr>
+        <w:rPr>
+          <w:rFonts w:hint="eastAsia"/>
+          <w:sz w:val="28"/>
+          <w:szCs w:val="28"/>
+          <w:lang w:eastAsia="zh-CN"/>
+        </w:rPr>
+      </w:pPr>
+    </w:p>
+    <w:p>
+      <w:pPr>
+        <w:rPr>
+          <w:rFonts w:hint="eastAsia"/>
+          <w:sz w:val="28"/>
+          <w:szCs w:val="28"/>
+          <w:lang w:eastAsia="zh-CN"/>
+        </w:rPr>
+      </w:pPr>
+      <w:r>
+        <w:rPr>
+          <w:sz w:val="28"/>
+          <w:szCs w:val="28"/>
+          <w:lang w:eastAsia="zh-CN"/>
+        </w:rPr>
+        <w:t>C</w:t>
+      </w:r>
+      <w:r>
+        <w:rPr>
+          <w:rFonts w:hint="eastAsia"/>
+          <w:sz w:val="28"/>
+          <w:szCs w:val="28"/>
+          <w:lang w:eastAsia="zh-CN"/>
+        </w:rPr>
+        <w:t>ompile</w:t>
+      </w:r>
+    </w:p>
+    <w:p>
+      <w:pPr>
+        <w:rPr>
+          <w:rFonts w:hint="eastAsia"/>
+          <w:sz w:val="28"/>
+          <w:szCs w:val="28"/>
+          <w:lang w:eastAsia="zh-CN"/>
+        </w:rPr>
+      </w:pPr>
+      <w:r>
+        <w:rPr>
+          <w:sz w:val="28"/>
+          <w:szCs w:val="28"/>
+          <w:lang w:eastAsia="zh-CN"/>
+        </w:rPr>
+        <w:t>P</w:t>
+      </w:r>
+      <w:r>
+        <w:rPr>
+          <w:rFonts w:hint="eastAsia"/>
+          <w:sz w:val="28"/>
+          <w:szCs w:val="28"/>
+          <w:lang w:eastAsia="zh-CN"/>
+        </w:rPr>
+        <w:t>rovided</w:t>
+      </w:r>
+    </w:p>
+    <w:p>
+      <w:pPr>
+        <w:rPr>
+          <w:rFonts w:hint="eastAsia"/>
+          <w:sz w:val="28"/>
+          <w:szCs w:val="28"/>
+          <w:lang w:eastAsia="zh-CN"/>
+        </w:rPr>
+      </w:pPr>
+      <w:r>
+        <w:rPr>
+          <w:sz w:val="28"/>
+          <w:szCs w:val="28"/>
+          <w:lang w:eastAsia="zh-CN"/>
+        </w:rPr>
+        <w:t>Runtime</w:t>
+      </w:r>
+    </w:p>
+    <w:p>
+      <w:pPr>
+        <w:rPr>
+          <w:rFonts w:hint="eastAsia"/>
+          <w:sz w:val="28"/>
+          <w:szCs w:val="28"/>
+          <w:lang w:eastAsia="zh-CN"/>
+        </w:rPr>
+      </w:pPr>
+      <w:r>
+        <w:rPr>
+          <w:sz w:val="28"/>
+          <w:szCs w:val="28"/>
+          <w:lang w:eastAsia="zh-CN"/>
+        </w:rPr>
+        <w:t>T</w:t>
+      </w:r>
+      <w:r>
+        <w:rPr>
+          <w:rFonts w:hint="eastAsia"/>
+          <w:sz w:val="28"/>
+          <w:szCs w:val="28"/>
+          <w:lang w:eastAsia="zh-CN"/>
+        </w:rPr>
+        <w:t>est</w:t>
+      </w:r>
+    </w:p>
+    <w:p>
+      <w:pPr>
+        <w:rPr>
+          <w:rFonts w:hint="eastAsia"/>
+          <w:sz w:val="28"/>
+          <w:szCs w:val="28"/>
+          <w:lang w:eastAsia="zh-CN"/>
+        </w:rPr>
+      </w:pPr>
+      <w:r>
+        <w:rPr>
+          <w:sz w:val="28"/>
+          <w:szCs w:val="28"/>
+          <w:lang w:eastAsia="zh-CN"/>
+        </w:rPr>
+        <w:t>S</w:t>
+      </w:r>
+      <w:r>
+        <w:rPr>
+          <w:rFonts w:hint="eastAsia"/>
+          <w:sz w:val="28"/>
+          <w:szCs w:val="28"/>
+          <w:lang w:eastAsia="zh-CN"/>
+        </w:rPr>
+        <w:t>ystem      ------------  never use it</w:t>
       </w:r>
       <w:bookmarkStart w:id="0" w:name="_GoBack"/>
       <w:bookmarkEnd w:id="0"/>
+    </w:p>
+    <w:p>
+      <w:pPr>
+        <w:rPr>
+          <w:rFonts w:hint="eastAsia"/>
+          <w:sz w:val="28"/>
+          <w:szCs w:val="28"/>
+          <w:lang w:eastAsia="zh-CN"/>
+        </w:rPr>
+      </w:pPr>
+      <w:r>
+        <w:rPr>
+          <w:rFonts w:hint="eastAsia"/>
+          <w:sz w:val="28"/>
+          <w:szCs w:val="28"/>
+          <w:lang w:eastAsia="zh-CN"/>
+        </w:rPr>
+        <w:t>import</w:t>
+      </w:r>
+    </w:p>
+    <w:p>
+      <w:pPr>
+        <w:rPr>
+          <w:rFonts w:hint="eastAsia"/>
+          <w:sz w:val="28"/>
+          <w:szCs w:val="28"/>
+          <w:lang w:eastAsia="zh-CN"/>
+        </w:rPr>
+      </w:pPr>
+    </w:p>
+    <w:p>
+      <w:pPr>
+        <w:rPr>
+          <w:rFonts w:hint="eastAsia"/>
+          <w:sz w:val="28"/>
+          <w:szCs w:val="28"/>
+          <w:lang w:eastAsia="zh-CN"/>
+        </w:rPr>
+      </w:pPr>
+    </w:p>
+    <w:p>
+      <w:pPr>
+        <w:rPr>
+          <w:rFonts w:hint="eastAsia"/>
+          <w:sz w:val="28"/>
+          <w:szCs w:val="28"/>
+          <w:lang w:eastAsia="zh-CN"/>
+        </w:rPr>
+      </w:pPr>
     </w:p>
     <w:sectPr>
       <w:pgSz w:w="12240" w:h="15840"/>

</xml_diff>

<commit_message>
Jar plugin, Source plugin, javadoc plugin
</commit_message>
<xml_diff>
--- a/Maven_note.docx
+++ b/Maven_note.docx
@@ -103,24 +103,60 @@
           <w:szCs w:val="28"/>
           <w:lang w:eastAsia="zh-CN"/>
         </w:rPr>
-        <w:t>step 1:  mvn clean</w:t>
-      </w:r>
-    </w:p>
-    <w:p>
-      <w:pPr>
-        <w:rPr>
-          <w:sz w:val="28"/>
-          <w:szCs w:val="28"/>
-          <w:lang w:eastAsia="zh-CN"/>
-        </w:rPr>
-      </w:pPr>
-      <w:r>
-        <w:rPr>
-          <w:sz w:val="28"/>
-          <w:szCs w:val="28"/>
-          <w:lang w:eastAsia="zh-CN"/>
-        </w:rPr>
-        <w:t xml:space="preserve">step 2:  mvn compile </w:t>
+        <w:t xml:space="preserve">step 1:  </w:t>
+      </w:r>
+      <w:proofErr w:type="spellStart"/>
+      <w:r>
+        <w:rPr>
+          <w:sz w:val="28"/>
+          <w:szCs w:val="28"/>
+          <w:lang w:eastAsia="zh-CN"/>
+        </w:rPr>
+        <w:t>mvn</w:t>
+      </w:r>
+      <w:proofErr w:type="spellEnd"/>
+      <w:r>
+        <w:rPr>
+          <w:sz w:val="28"/>
+          <w:szCs w:val="28"/>
+          <w:lang w:eastAsia="zh-CN"/>
+        </w:rPr>
+        <w:t xml:space="preserve"> clean</w:t>
+      </w:r>
+    </w:p>
+    <w:p>
+      <w:pPr>
+        <w:rPr>
+          <w:sz w:val="28"/>
+          <w:szCs w:val="28"/>
+          <w:lang w:eastAsia="zh-CN"/>
+        </w:rPr>
+      </w:pPr>
+      <w:r>
+        <w:rPr>
+          <w:sz w:val="28"/>
+          <w:szCs w:val="28"/>
+          <w:lang w:eastAsia="zh-CN"/>
+        </w:rPr>
+        <w:t xml:space="preserve">step 2:  </w:t>
+      </w:r>
+      <w:proofErr w:type="spellStart"/>
+      <w:r>
+        <w:rPr>
+          <w:sz w:val="28"/>
+          <w:szCs w:val="28"/>
+          <w:lang w:eastAsia="zh-CN"/>
+        </w:rPr>
+        <w:t>mvn</w:t>
+      </w:r>
+      <w:proofErr w:type="spellEnd"/>
+      <w:r>
+        <w:rPr>
+          <w:sz w:val="28"/>
+          <w:szCs w:val="28"/>
+          <w:lang w:eastAsia="zh-CN"/>
+        </w:rPr>
+        <w:t xml:space="preserve"> compile </w:t>
       </w:r>
     </w:p>
     <w:p>
@@ -233,7 +269,25 @@
           <w:szCs w:val="28"/>
           <w:lang w:eastAsia="zh-CN"/>
         </w:rPr>
-        <w:t xml:space="preserve">Step 3: mvn package  </w:t>
+        <w:t xml:space="preserve">Step 3: </w:t>
+      </w:r>
+      <w:proofErr w:type="spellStart"/>
+      <w:r>
+        <w:rPr>
+          <w:sz w:val="28"/>
+          <w:szCs w:val="28"/>
+          <w:lang w:eastAsia="zh-CN"/>
+        </w:rPr>
+        <w:t>mvn</w:t>
+      </w:r>
+      <w:proofErr w:type="spellEnd"/>
+      <w:r>
+        <w:rPr>
+          <w:sz w:val="28"/>
+          <w:szCs w:val="28"/>
+          <w:lang w:eastAsia="zh-CN"/>
+        </w:rPr>
+        <w:t xml:space="preserve"> package  </w:t>
       </w:r>
     </w:p>
     <w:p>
@@ -410,13 +464,23 @@
           <w:lang w:eastAsia="zh-CN"/>
         </w:rPr>
       </w:pPr>
-      <w:r>
-        <w:rPr>
-          <w:sz w:val="28"/>
-          <w:szCs w:val="28"/>
-          <w:lang w:eastAsia="zh-CN"/>
-        </w:rPr>
-        <w:t>mvn install command:</w:t>
+      <w:proofErr w:type="spellStart"/>
+      <w:r>
+        <w:rPr>
+          <w:sz w:val="28"/>
+          <w:szCs w:val="28"/>
+          <w:lang w:eastAsia="zh-CN"/>
+        </w:rPr>
+        <w:t>mvn</w:t>
+      </w:r>
+      <w:proofErr w:type="spellEnd"/>
+      <w:r>
+        <w:rPr>
+          <w:sz w:val="28"/>
+          <w:szCs w:val="28"/>
+          <w:lang w:eastAsia="zh-CN"/>
+        </w:rPr>
+        <w:t xml:space="preserve"> install command:</w:t>
       </w:r>
     </w:p>
     <w:p>
@@ -528,7 +592,25 @@
           <w:szCs w:val="28"/>
           <w:lang w:eastAsia="zh-CN"/>
         </w:rPr>
-        <w:t>the default value in maven? --- mvn build</w:t>
+        <w:t xml:space="preserve">the default value in maven? --- </w:t>
+      </w:r>
+      <w:proofErr w:type="spellStart"/>
+      <w:r>
+        <w:rPr>
+          <w:sz w:val="28"/>
+          <w:szCs w:val="28"/>
+          <w:lang w:eastAsia="zh-CN"/>
+        </w:rPr>
+        <w:t>mvn</w:t>
+      </w:r>
+      <w:proofErr w:type="spellEnd"/>
+      <w:r>
+        <w:rPr>
+          <w:sz w:val="28"/>
+          <w:szCs w:val="28"/>
+          <w:lang w:eastAsia="zh-CN"/>
+        </w:rPr>
+        <w:t xml:space="preserve"> build</w:t>
       </w:r>
     </w:p>
     <w:p>
@@ -812,14 +894,14 @@
     <w:p>
       <w:pPr>
         <w:rPr>
-          <w:rFonts w:hint="eastAsia"/>
-          <w:sz w:val="28"/>
-          <w:szCs w:val="28"/>
-          <w:lang w:eastAsia="zh-CN"/>
-        </w:rPr>
-      </w:pPr>
-      <w:r>
-        <w:rPr>
+          <w:sz w:val="28"/>
+          <w:szCs w:val="28"/>
+          <w:lang w:eastAsia="zh-CN"/>
+        </w:rPr>
+      </w:pPr>
+      <w:r>
+        <w:rPr>
+          <w:noProof/>
           <w:sz w:val="28"/>
           <w:szCs w:val="28"/>
           <w:lang w:eastAsia="zh-CN"/>
@@ -864,7 +946,6 @@
     <w:p>
       <w:pPr>
         <w:rPr>
-          <w:rFonts w:hint="eastAsia"/>
           <w:sz w:val="28"/>
           <w:szCs w:val="28"/>
           <w:lang w:eastAsia="zh-CN"/>
@@ -903,43 +984,99 @@
           <w:lang w:eastAsia="zh-CN"/>
         </w:rPr>
         <w:t xml:space="preserve">      In the Package phase, output is Jar file</w:t>
+      </w:r>
+    </w:p>
+    <w:p>
+      <w:pPr>
+        <w:rPr>
+          <w:sz w:val="28"/>
+          <w:szCs w:val="28"/>
+          <w:lang w:eastAsia="zh-CN"/>
+        </w:rPr>
+      </w:pPr>
+      <w:r>
+        <w:rPr>
+          <w:sz w:val="28"/>
+          <w:szCs w:val="28"/>
+          <w:lang w:eastAsia="zh-CN"/>
+        </w:rPr>
+        <w:t>Sources plugin:</w:t>
+      </w:r>
+      <w:r>
+        <w:rPr>
+          <w:sz w:val="28"/>
+          <w:szCs w:val="28"/>
+          <w:lang w:eastAsia="zh-CN"/>
+        </w:rPr>
+        <w:t xml:space="preserve">  In the Package phase, overrid</w:t>
+      </w:r>
+      <w:r>
+        <w:rPr>
+          <w:sz w:val="28"/>
+          <w:szCs w:val="28"/>
+          <w:lang w:eastAsia="zh-CN"/>
+        </w:rPr>
+        <w:t>d</w:t>
+      </w:r>
+      <w:r>
+        <w:rPr>
+          <w:sz w:val="28"/>
+          <w:szCs w:val="28"/>
+          <w:lang w:eastAsia="zh-CN"/>
+        </w:rPr>
+        <w:t>e</w:t>
+      </w:r>
+      <w:r>
+        <w:rPr>
+          <w:sz w:val="28"/>
+          <w:szCs w:val="28"/>
+          <w:lang w:eastAsia="zh-CN"/>
+        </w:rPr>
+        <w:t>n</w:t>
+      </w:r>
+      <w:r>
+        <w:rPr>
+          <w:sz w:val="28"/>
+          <w:szCs w:val="28"/>
+          <w:lang w:eastAsia="zh-CN"/>
+        </w:rPr>
+        <w:t xml:space="preserve"> to later phase</w:t>
+      </w:r>
+    </w:p>
+    <w:p>
+      <w:pPr>
+        <w:rPr>
+          <w:sz w:val="28"/>
+          <w:szCs w:val="28"/>
+          <w:lang w:eastAsia="zh-CN"/>
+        </w:rPr>
+      </w:pPr>
+      <w:r>
+        <w:rPr>
+          <w:sz w:val="28"/>
+          <w:szCs w:val="28"/>
+          <w:lang w:eastAsia="zh-CN"/>
+        </w:rPr>
+        <w:t>Javadoc plugin:</w:t>
+      </w:r>
+      <w:r>
+        <w:rPr>
+          <w:sz w:val="28"/>
+          <w:szCs w:val="28"/>
+          <w:lang w:eastAsia="zh-CN"/>
+        </w:rPr>
+        <w:t xml:space="preserve">  In the Package phase</w:t>
+      </w:r>
+      <w:r>
+        <w:rPr>
+          <w:sz w:val="28"/>
+          <w:szCs w:val="28"/>
+          <w:lang w:eastAsia="zh-CN"/>
+        </w:rPr>
+        <w:t>, overridden to later phase</w:t>
       </w:r>
       <w:bookmarkStart w:id="0" w:name="_GoBack"/>
       <w:bookmarkEnd w:id="0"/>
-    </w:p>
-    <w:p>
-      <w:pPr>
-        <w:rPr>
-          <w:sz w:val="28"/>
-          <w:szCs w:val="28"/>
-          <w:lang w:eastAsia="zh-CN"/>
-        </w:rPr>
-      </w:pPr>
-      <w:r>
-        <w:rPr>
-          <w:sz w:val="28"/>
-          <w:szCs w:val="28"/>
-          <w:lang w:eastAsia="zh-CN"/>
-        </w:rPr>
-        <w:t>Sources plugin:</w:t>
-      </w:r>
-    </w:p>
-    <w:p>
-      <w:pPr>
-        <w:rPr>
-          <w:sz w:val="28"/>
-          <w:szCs w:val="28"/>
-          <w:lang w:eastAsia="zh-CN"/>
-        </w:rPr>
-      </w:pPr>
-      <w:r>
-        <w:rPr>
-          <w:sz w:val="28"/>
-          <w:szCs w:val="28"/>
-          <w:lang w:eastAsia="zh-CN"/>
-        </w:rPr>
-        <w:t>Javadoc plugin:</w:t>
-      </w:r>
     </w:p>
     <w:p>
       <w:pPr>

</xml_diff>